<commit_message>
added in help button to index.jsp and back to home links on help page.
</commit_message>
<xml_diff>
--- a/rimsgroup3/docs/Group Report Week 12.docx
+++ b/rimsgroup3/docs/Group Report Week 12.docx
@@ -3710,56 +3710,37 @@
     <w:p>
       <w:pPr>
         <w:pStyle w:val="Heading2"/>
+        <w:numPr>
+          <w:ilvl w:val="1"/>
+          <w:numId w:val="5"/>
+        </w:numPr>
       </w:pPr>
       <w:bookmarkStart w:id="2" w:name="_Toc272399147"/>
       <w:r>
-        <w:t>1.2</w:t>
-      </w:r>
-      <w:r>
-        <w:t xml:space="preserve"> End User Interactions</w:t>
+        <w:t>End User Interactions</w:t>
       </w:r>
       <w:bookmarkEnd w:id="2"/>
     </w:p>
     <w:p>
       <w:r>
-        <w:t>During week 4-8 of our project, we have had several meetings with Karen Sutton, including one with Craig Manning. During these meetings our team has mainly discussed the project requirements with them. We do this by asking questions around what has already been implemented in the project and matching it to requirements gathered in week 2 of the project. Almost every time we have met with them there has been a change to the requirements, this is due to the massive difference in the expectations of the product between Craig and Karen. Craig seems to want the product to benefit him in some way, for example wanting us to export our database files to XML and CSV when there is really no reason for it. He also lead us quite astray with what was actually needed by the system, we made our database far too complex and included the unnecessary emailing due to his suggestions. The most beneficial interactions we have had is our meeting with Karen herself where we could specifically ask her questions about things like the process she goes through with RIMS at the moment, and how she would like the application to run through.</w:t>
-      </w:r>
-    </w:p>
-    <w:p>
-      <w:r>
-        <w:lastRenderedPageBreak/>
-        <w:t>For usability testing we intend to set the application in front of another person that will be using the it in the future, and ask them to try to go through a series of steps to get a desired output. Preferably, this person will not be Karen as she has seen the program in use a few times already and will have the general idea of how it works. If we test it on some people that have never seen it before, we will get an idea of how usable the product is.</w:t>
+        <w:t>During weeks 8-12 we only needed to meet with our client one last time to clear up some interface and functionality issues we were having. During this meeting we allowed Karen to use our system for what it is intended to do, and she submitted an article to RIMS with the assistance of our product. In doing this we got a huge amount of constructive criticism about changes we could make to the interface to give a more streamlined operation. As our functionality had already been finalised with her previously there weren’t any major chan</w:t>
+      </w:r>
+      <w:r>
+        <w:t>ges we found from this meeting.</w:t>
       </w:r>
     </w:p>
     <w:p>
       <w:pPr>
         <w:pStyle w:val="Heading2"/>
       </w:pPr>
-      <w:bookmarkStart w:id="3" w:name="_Toc272399148"/>
-      <w:r>
-        <w:t>1.3 Project Obstacles</w:t>
+      <w:bookmarkStart w:id="3" w:name="_Toc272399149"/>
+      <w:r>
+        <w:t>1.3</w:t>
+      </w:r>
+      <w:r>
+        <w:t xml:space="preserve"> Project Plan</w:t>
       </w:r>
       <w:bookmarkEnd w:id="3"/>
-    </w:p>
-    <w:p>
-      <w:r>
-        <w:t>There are a few obstacles the project faces before completion in week 12. First off, our code has very weak test coverage (only 5% of all classes) this poses the huge threat of bugs to our system, although there have been no severe “bugs” found as of yet, the threat is still there. Furthermore, some of our packages are very instable meaning they aren’t at all resilient to change. There are also around 150 problems in the PMD report, but most of these are very minor and won’t take much to fix at all.</w:t>
-      </w:r>
-    </w:p>
-    <w:p>
-      <w:r>
-        <w:t>The other obstacles of the project relate to the goals we have made for week 12. We still have a few things to implement in our system, and getting them all done in 3 weeks might be a stretch. We still need to fully integrate the database into the system; this was put off as we drastically changed the structure of the database recently. The code for gathering data from Scopus has been written, but it is yet to be integrated into our plugin system. The final part of our system that needs to be coded is the printing of the document after submission.</w:t>
-      </w:r>
-    </w:p>
-    <w:p>
-      <w:pPr>
-        <w:pStyle w:val="Heading2"/>
-      </w:pPr>
-      <w:bookmarkStart w:id="4" w:name="_Toc272399149"/>
-      <w:r>
-        <w:t>1.4 Project Plan</w:t>
-      </w:r>
-      <w:bookmarkEnd w:id="4"/>
     </w:p>
     <w:p>
       <w:pPr>
@@ -3796,7 +3777,14 @@
         <w:pStyle w:val="Heading3"/>
       </w:pPr>
       <w:r>
-        <w:t>1.4.1 Features left out from final product</w:t>
+        <w:lastRenderedPageBreak/>
+        <w:t>1.</w:t>
+      </w:r>
+      <w:r>
+        <w:t>3</w:t>
+      </w:r>
+      <w:r>
+        <w:t>.1 Features left out from final product</w:t>
       </w:r>
     </w:p>
     <w:p>
@@ -3844,11 +3832,7 @@
         </w:numPr>
       </w:pPr>
       <w:r>
-        <w:t xml:space="preserve">Since neither CrossRef nor Scopus return an abstract, we were working on screen scrapping for the abstract off of the publisher’s website. We ran out of time to </w:t>
-      </w:r>
-      <w:r>
-        <w:lastRenderedPageBreak/>
-        <w:t>effectively implement this feature, without having html tags and other unwanted characters left in the description.</w:t>
+        <w:t>Since neither CrossRef nor Scopus return an abstract, we were working on screen scrapping for the abstract off of the publisher’s website. We ran out of time to effectively implement this feature, without having html tags and other unwanted characters left in the description.</w:t>
       </w:r>
     </w:p>
     <w:p>
@@ -3876,11 +3860,11 @@
       <w:pPr>
         <w:pStyle w:val="Heading1"/>
       </w:pPr>
-      <w:bookmarkStart w:id="5" w:name="_Toc272399150"/>
+      <w:bookmarkStart w:id="4" w:name="_Toc272399150"/>
       <w:r>
         <w:t>2. Requirements Revision</w:t>
       </w:r>
-      <w:bookmarkEnd w:id="5"/>
+      <w:bookmarkEnd w:id="4"/>
     </w:p>
     <w:p>
       <w:pPr>
@@ -3933,14 +3917,14 @@
       <w:pPr>
         <w:pStyle w:val="Heading2"/>
       </w:pPr>
-      <w:bookmarkStart w:id="6" w:name="_Toc272399151"/>
+      <w:bookmarkStart w:id="5" w:name="_Toc272399151"/>
       <w:r>
         <w:t xml:space="preserve">2.1 </w:t>
       </w:r>
       <w:r>
         <w:t>Functional Requirements:</w:t>
       </w:r>
-      <w:bookmarkEnd w:id="6"/>
+      <w:bookmarkEnd w:id="5"/>
     </w:p>
     <w:p>
       <w:pPr>
@@ -4089,6 +4073,7 @@
         <w:rPr>
           <w:szCs w:val="32"/>
         </w:rPr>
+        <w:lastRenderedPageBreak/>
         <w:t>The system needs to be able to print the cover sheet containing all the metadata.</w:t>
       </w:r>
     </w:p>
@@ -4120,11 +4105,11 @@
       <w:pPr>
         <w:pStyle w:val="Heading2"/>
       </w:pPr>
-      <w:bookmarkStart w:id="7" w:name="_Toc272399152"/>
+      <w:bookmarkStart w:id="6" w:name="_Toc272399152"/>
       <w:r>
         <w:t>2.2 Non-Functional Requirements:</w:t>
       </w:r>
-      <w:bookmarkEnd w:id="7"/>
+      <w:bookmarkEnd w:id="6"/>
     </w:p>
     <w:p>
       <w:pPr>
@@ -4273,12 +4258,11 @@
       <w:pPr>
         <w:pStyle w:val="Heading2"/>
       </w:pPr>
-      <w:bookmarkStart w:id="8" w:name="_Toc272399153"/>
-      <w:r>
-        <w:lastRenderedPageBreak/>
+      <w:bookmarkStart w:id="7" w:name="_Toc272399153"/>
+      <w:r>
         <w:t>2.3 Summary of changes</w:t>
       </w:r>
-      <w:bookmarkEnd w:id="8"/>
+      <w:bookmarkEnd w:id="7"/>
     </w:p>
     <w:p>
       <w:r>
@@ -4300,14 +4284,20 @@
           <w:szCs w:val="32"/>
         </w:rPr>
       </w:pPr>
-      <w:bookmarkStart w:id="9" w:name="_Toc272399169"/>
+      <w:bookmarkStart w:id="8" w:name="_Toc272399169"/>
       <w:r>
         <w:rPr>
           <w:szCs w:val="32"/>
         </w:rPr>
-        <w:t>5. System Architecture</w:t>
-      </w:r>
-      <w:bookmarkEnd w:id="9"/>
+        <w:t>3</w:t>
+      </w:r>
+      <w:r>
+        <w:rPr>
+          <w:szCs w:val="32"/>
+        </w:rPr>
+        <w:t>. System Architecture</w:t>
+      </w:r>
+      <w:bookmarkEnd w:id="8"/>
     </w:p>
     <w:p>
       <w:pPr>
@@ -4359,6 +4349,7 @@
     </w:p>
     <w:p>
       <w:r>
+        <w:lastRenderedPageBreak/>
         <w:t xml:space="preserve">The first JSP the user interacts with in the application is the index page. This is where the user enters the DOI in. When the user submits the DOI it is sent to an object called the DOIRequest (or AdvancedRequest if the user is using the advanced search). The DOI request then creates an instance of the Service class. This Service class acts as a “service” to the servlets by interacting with the plugins and database. The Service then </w:t>
       </w:r>
       <w:r>
@@ -4378,7 +4369,6 @@
     </w:p>
     <w:p>
       <w:r>
-        <w:lastRenderedPageBreak/>
         <w:t xml:space="preserve">The database is used to store dois </w:t>
       </w:r>
       <w:r>
@@ -4389,11 +4379,14 @@
       <w:pPr>
         <w:pStyle w:val="Heading1"/>
       </w:pPr>
-      <w:bookmarkStart w:id="10" w:name="_Toc272399170"/>
-      <w:r>
-        <w:t>6. Deployment Strategy</w:t>
-      </w:r>
-      <w:bookmarkEnd w:id="10"/>
+      <w:bookmarkStart w:id="9" w:name="_Toc272399170"/>
+      <w:r>
+        <w:t>4</w:t>
+      </w:r>
+      <w:r>
+        <w:t>. Deployment Strategy</w:t>
+      </w:r>
+      <w:bookmarkEnd w:id="9"/>
     </w:p>
     <w:p>
       <w:pPr>
@@ -4412,11 +4405,14 @@
       <w:pPr>
         <w:pStyle w:val="Heading2"/>
       </w:pPr>
-      <w:bookmarkStart w:id="11" w:name="_Toc272399171"/>
-      <w:r>
-        <w:t>6.1 Deploying a JSP Application</w:t>
-      </w:r>
-      <w:bookmarkEnd w:id="11"/>
+      <w:bookmarkStart w:id="10" w:name="_Toc272399171"/>
+      <w:r>
+        <w:t>4</w:t>
+      </w:r>
+      <w:r>
+        <w:t>.1 Deploying a JSP Application</w:t>
+      </w:r>
+      <w:bookmarkEnd w:id="10"/>
       <w:r>
         <w:t xml:space="preserve"> </w:t>
       </w:r>
@@ -4464,11 +4460,15 @@
       <w:pPr>
         <w:pStyle w:val="Heading2"/>
       </w:pPr>
-      <w:bookmarkStart w:id="12" w:name="_Toc272399172"/>
-      <w:r>
-        <w:t>6.2 The Database</w:t>
-      </w:r>
-      <w:bookmarkEnd w:id="12"/>
+      <w:bookmarkStart w:id="11" w:name="_Toc272399172"/>
+      <w:r>
+        <w:lastRenderedPageBreak/>
+        <w:t>4</w:t>
+      </w:r>
+      <w:r>
+        <w:t>.2 The Database</w:t>
+      </w:r>
+      <w:bookmarkEnd w:id="11"/>
     </w:p>
     <w:p>
       <w:pPr>
@@ -4519,12 +4519,14 @@
       <w:pPr>
         <w:pStyle w:val="Heading1"/>
       </w:pPr>
-      <w:bookmarkStart w:id="13" w:name="_Toc272399175"/>
-      <w:r>
-        <w:lastRenderedPageBreak/>
-        <w:t>8. Issue Tracking Policy</w:t>
-      </w:r>
-      <w:bookmarkEnd w:id="13"/>
+      <w:bookmarkStart w:id="12" w:name="_Toc272399175"/>
+      <w:r>
+        <w:t>5</w:t>
+      </w:r>
+      <w:r>
+        <w:t>. Issue Tracking Policy</w:t>
+      </w:r>
+      <w:bookmarkEnd w:id="12"/>
     </w:p>
     <w:p>
       <w:pPr>
@@ -4550,7 +4552,7 @@
           <w:rStyle w:val="Heading2Char"/>
         </w:rPr>
       </w:pPr>
-      <w:bookmarkStart w:id="14" w:name="_Toc272399176"/>
+      <w:bookmarkStart w:id="13" w:name="_Toc272399176"/>
     </w:p>
     <w:p>
       <w:pPr>
@@ -4563,7 +4565,13 @@
         <w:rPr>
           <w:rStyle w:val="Heading2Char"/>
         </w:rPr>
-        <w:t xml:space="preserve">8.1 </w:t>
+        <w:t>5</w:t>
+      </w:r>
+      <w:r>
+        <w:rPr>
+          <w:rStyle w:val="Heading2Char"/>
+        </w:rPr>
+        <w:t xml:space="preserve">.1 </w:t>
       </w:r>
       <w:r>
         <w:rPr>
@@ -4571,7 +4579,7 @@
         </w:rPr>
         <w:t>Issue Tracking Workflow</w:t>
       </w:r>
-      <w:bookmarkEnd w:id="14"/>
+      <w:bookmarkEnd w:id="13"/>
     </w:p>
     <w:p>
       <w:pPr>
@@ -4738,6 +4746,7 @@
         <w:jc w:val="left"/>
       </w:pPr>
       <w:r>
+        <w:lastRenderedPageBreak/>
         <w:t>If an issue is open for more than 7 days, the team will have an extra m</w:t>
       </w:r>
       <w:r>
@@ -4748,11 +4757,14 @@
       <w:pPr>
         <w:pStyle w:val="Heading1"/>
       </w:pPr>
-      <w:bookmarkStart w:id="15" w:name="_Toc272399177"/>
-      <w:r>
-        <w:t>9. Testing and Metrics</w:t>
-      </w:r>
-      <w:bookmarkEnd w:id="15"/>
+      <w:bookmarkStart w:id="14" w:name="_Toc272399177"/>
+      <w:r>
+        <w:t>6</w:t>
+      </w:r>
+      <w:r>
+        <w:t>. Testing and Metrics</w:t>
+      </w:r>
+      <w:bookmarkEnd w:id="14"/>
     </w:p>
     <w:p>
       <w:pPr>
@@ -4798,7 +4810,6 @@
     </w:p>
     <w:p>
       <w:r>
-        <w:lastRenderedPageBreak/>
         <w:t>To automate met</w:t>
       </w:r>
       <w:r>
@@ -5188,6 +5199,7 @@
           <w:noProof/>
           <w:lang w:eastAsia="en-NZ"/>
         </w:rPr>
+        <w:lastRenderedPageBreak/>
         <w:drawing>
           <wp:inline distT="0" distB="0" distL="0" distR="0">
             <wp:extent cx="5731510" cy="2767965"/>
@@ -5240,7 +5252,6 @@
     </w:p>
     <w:p>
       <w:r>
-        <w:lastRenderedPageBreak/>
         <w:t xml:space="preserve"> </w:t>
       </w:r>
       <w:r>
@@ -5260,7 +5271,10 @@
         <w:pStyle w:val="Heading2"/>
       </w:pPr>
       <w:r>
-        <w:t>9.1 Compatibility testing</w:t>
+        <w:t>6</w:t>
+      </w:r>
+      <w:r>
+        <w:t>.1 Compatibility testing</w:t>
       </w:r>
     </w:p>
     <w:p>
@@ -5455,25 +5469,25 @@
       <w:pPr>
         <w:pStyle w:val="Heading1"/>
       </w:pPr>
-      <w:bookmarkStart w:id="16" w:name="_Toc272399178"/>
+      <w:bookmarkStart w:id="15" w:name="_Toc272399178"/>
       <w:r>
         <w:lastRenderedPageBreak/>
-        <w:t>10. Appendices</w:t>
-      </w:r>
-      <w:bookmarkEnd w:id="16"/>
+        <w:t>10 Appendices</w:t>
+      </w:r>
+      <w:bookmarkEnd w:id="15"/>
     </w:p>
     <w:p>
       <w:pPr>
         <w:pStyle w:val="Heading2"/>
       </w:pPr>
-      <w:bookmarkStart w:id="17" w:name="_Toc272399179"/>
+      <w:bookmarkStart w:id="16" w:name="_Toc272399179"/>
       <w:r>
         <w:t>10.1 Appendix A</w:t>
       </w:r>
       <w:r>
         <w:t xml:space="preserve"> – System Architecture</w:t>
       </w:r>
-      <w:bookmarkEnd w:id="17"/>
+      <w:bookmarkEnd w:id="16"/>
     </w:p>
     <w:p/>
     <w:p/>
@@ -6052,7 +6066,7 @@
       <w:pPr>
         <w:pStyle w:val="Heading2"/>
       </w:pPr>
-      <w:bookmarkStart w:id="18" w:name="_Toc272399182"/>
+      <w:bookmarkStart w:id="17" w:name="_Toc272399182"/>
       <w:r>
         <w:lastRenderedPageBreak/>
         <w:t>10.</w:t>
@@ -6069,7 +6083,7 @@
       <w:r>
         <w:t xml:space="preserve"> – Use Case Diagram</w:t>
       </w:r>
-      <w:bookmarkEnd w:id="18"/>
+      <w:bookmarkEnd w:id="17"/>
     </w:p>
     <w:p>
       <w:pPr>
@@ -6946,7 +6960,7 @@
       <w:pPr>
         <w:pStyle w:val="Heading2"/>
       </w:pPr>
-      <w:bookmarkStart w:id="19" w:name="_Toc272399183"/>
+      <w:bookmarkStart w:id="18" w:name="_Toc272399183"/>
       <w:r>
         <w:lastRenderedPageBreak/>
         <w:t xml:space="preserve">10.5 Appendix </w:t>
@@ -6960,7 +6974,7 @@
       <w:r>
         <w:t>chart</w:t>
       </w:r>
-      <w:bookmarkEnd w:id="19"/>
+      <w:bookmarkEnd w:id="18"/>
     </w:p>
     <w:p/>
     <w:p/>
@@ -7037,7 +7051,7 @@
           <w:rStyle w:val="apple-style-span"/>
         </w:rPr>
       </w:pPr>
-      <w:bookmarkStart w:id="20" w:name="_Toc272399184"/>
+      <w:bookmarkStart w:id="19" w:name="_Toc272399184"/>
       <w:r>
         <w:lastRenderedPageBreak/>
         <w:t>10.</w:t>
@@ -7060,7 +7074,7 @@
       <w:r>
         <w:t xml:space="preserve"> Report</w:t>
       </w:r>
-      <w:bookmarkEnd w:id="20"/>
+      <w:bookmarkEnd w:id="19"/>
     </w:p>
     <w:tbl>
       <w:tblPr>
@@ -7089,7 +7103,7 @@
             <w:hideMark/>
           </w:tcPr>
           <w:p>
-            <w:bookmarkStart w:id="21" w:name="NVsummary"/>
+            <w:bookmarkStart w:id="20" w:name="NVsummary"/>
             <w:r>
               <w:t>This is a report generated using JDepend:</w:t>
             </w:r>
@@ -7098,15 +7112,15 @@
             <w:pPr>
               <w:pStyle w:val="Heading3"/>
             </w:pPr>
-            <w:bookmarkStart w:id="22" w:name="_Toc272399185"/>
+            <w:bookmarkStart w:id="21" w:name="_Toc272399185"/>
             <w:r>
               <w:t xml:space="preserve">10.6.1 </w:t>
             </w:r>
             <w:r>
               <w:t>Summary</w:t>
             </w:r>
+            <w:bookmarkEnd w:id="20"/>
             <w:bookmarkEnd w:id="21"/>
-            <w:bookmarkEnd w:id="22"/>
           </w:p>
         </w:tc>
         <w:tc>
@@ -8809,31 +8823,31 @@
           <w:szCs w:val="21"/>
         </w:rPr>
       </w:pPr>
-      <w:bookmarkStart w:id="23" w:name="PKnz.ac.massey.rimsgroup3"/>
+      <w:bookmarkStart w:id="22" w:name="PKnz.ac.massey.rimsgroup3"/>
     </w:p>
     <w:p>
       <w:pPr>
         <w:pStyle w:val="Heading3"/>
       </w:pPr>
-      <w:bookmarkStart w:id="24" w:name="_Toc272399186"/>
+      <w:bookmarkStart w:id="23" w:name="_Toc272399186"/>
       <w:r>
         <w:t xml:space="preserve">10.6.2 </w:t>
       </w:r>
       <w:r>
         <w:t>Packages:</w:t>
       </w:r>
-      <w:bookmarkEnd w:id="24"/>
+      <w:bookmarkEnd w:id="23"/>
     </w:p>
     <w:p>
       <w:pPr>
         <w:pStyle w:val="Heading4"/>
       </w:pPr>
-      <w:bookmarkStart w:id="25" w:name="_Toc272333374"/>
+      <w:bookmarkStart w:id="24" w:name="_Toc272333374"/>
       <w:r>
         <w:t>nz.ac.massey.rimsgroup3</w:t>
       </w:r>
-      <w:bookmarkEnd w:id="23"/>
-      <w:bookmarkEnd w:id="25"/>
+      <w:bookmarkEnd w:id="22"/>
+      <w:bookmarkEnd w:id="24"/>
     </w:p>
     <w:tbl>
       <w:tblPr>
@@ -9260,7 +9274,7 @@
           <w:szCs w:val="21"/>
         </w:rPr>
       </w:pPr>
-      <w:bookmarkStart w:id="26" w:name="PKnz.ac.massey.rimsgroup3.DB.test"/>
+      <w:bookmarkStart w:id="25" w:name="PKnz.ac.massey.rimsgroup3.DB.test"/>
     </w:p>
     <w:p>
       <w:pPr>
@@ -9273,12 +9287,12 @@
       <w:pPr>
         <w:pStyle w:val="Heading4"/>
       </w:pPr>
-      <w:bookmarkStart w:id="27" w:name="_Toc272333375"/>
+      <w:bookmarkStart w:id="26" w:name="_Toc272333375"/>
       <w:r>
         <w:t>nz.ac.massey.rimsgroup3.DB.test</w:t>
       </w:r>
+      <w:bookmarkEnd w:id="25"/>
       <w:bookmarkEnd w:id="26"/>
-      <w:bookmarkEnd w:id="27"/>
     </w:p>
     <w:tbl>
       <w:tblPr>
@@ -9689,14 +9703,14 @@
       <w:pPr>
         <w:pStyle w:val="Heading4"/>
       </w:pPr>
-      <w:bookmarkStart w:id="28" w:name="PKnz.ac.massey.rimsgroup3.database"/>
-      <w:bookmarkStart w:id="29" w:name="_Toc272333376"/>
+      <w:bookmarkStart w:id="27" w:name="PKnz.ac.massey.rimsgroup3.database"/>
+      <w:bookmarkStart w:id="28" w:name="_Toc272333376"/>
       <w:r>
         <w:lastRenderedPageBreak/>
         <w:t>nz.ac.massey.rimsgroup3.database</w:t>
       </w:r>
+      <w:bookmarkEnd w:id="27"/>
       <w:bookmarkEnd w:id="28"/>
-      <w:bookmarkEnd w:id="29"/>
     </w:p>
     <w:tbl>
       <w:tblPr>
@@ -10171,13 +10185,13 @@
       <w:pPr>
         <w:pStyle w:val="Heading4"/>
       </w:pPr>
-      <w:bookmarkStart w:id="30" w:name="PKnz.ac.massey.rimsgroup3.metadata"/>
-      <w:bookmarkStart w:id="31" w:name="_Toc272333377"/>
+      <w:bookmarkStart w:id="29" w:name="PKnz.ac.massey.rimsgroup3.metadata"/>
+      <w:bookmarkStart w:id="30" w:name="_Toc272333377"/>
       <w:r>
         <w:t>nz.ac.massey.rimsgroup3.metadata</w:t>
       </w:r>
+      <w:bookmarkEnd w:id="29"/>
       <w:bookmarkEnd w:id="30"/>
-      <w:bookmarkEnd w:id="31"/>
     </w:p>
     <w:tbl>
       <w:tblPr>
@@ -10640,7 +10654,7 @@
           <w:szCs w:val="21"/>
         </w:rPr>
       </w:pPr>
-      <w:bookmarkStart w:id="32" w:name="PKnz.ac.massey.rimsgroup3.metadata.bean"/>
+      <w:bookmarkStart w:id="31" w:name="PKnz.ac.massey.rimsgroup3.metadata.bean"/>
     </w:p>
     <w:p>
       <w:pPr>
@@ -10656,13 +10670,13 @@
       <w:pPr>
         <w:pStyle w:val="Heading4"/>
       </w:pPr>
-      <w:bookmarkStart w:id="33" w:name="_Toc272333378"/>
+      <w:bookmarkStart w:id="32" w:name="_Toc272333378"/>
       <w:r>
         <w:lastRenderedPageBreak/>
         <w:t>nz.ac.massey.rimsgroup3.metadata.bean</w:t>
       </w:r>
+      <w:bookmarkEnd w:id="31"/>
       <w:bookmarkEnd w:id="32"/>
-      <w:bookmarkEnd w:id="33"/>
     </w:p>
     <w:tbl>
       <w:tblPr>
@@ -11281,11 +11295,11 @@
       <w:pPr>
         <w:pStyle w:val="Heading4"/>
       </w:pPr>
-      <w:bookmarkStart w:id="34" w:name="_Toc272333379"/>
+      <w:bookmarkStart w:id="33" w:name="_Toc272333379"/>
       <w:r>
         <w:t>nz.ac.massey.rimsgroup3.metadata.plugin</w:t>
       </w:r>
-      <w:bookmarkEnd w:id="34"/>
+      <w:bookmarkEnd w:id="33"/>
     </w:p>
     <w:tbl>
       <w:tblPr>
@@ -11724,7 +11738,7 @@
           <w:szCs w:val="21"/>
         </w:rPr>
       </w:pPr>
-      <w:bookmarkStart w:id="35" w:name="PKnz.ac.massey.rimsgroup3.metadata.plugi"/>
+      <w:bookmarkStart w:id="34" w:name="PKnz.ac.massey.rimsgroup3.metadata.plugi"/>
     </w:p>
     <w:p>
       <w:pPr>
@@ -11751,7 +11765,7 @@
           <w:color w:val="4F81BD" w:themeColor="accent1"/>
         </w:rPr>
       </w:pPr>
-      <w:bookmarkStart w:id="36" w:name="_Toc272333380"/>
+      <w:bookmarkStart w:id="35" w:name="_Toc272333380"/>
       <w:r>
         <w:br w:type="page"/>
       </w:r>
@@ -11764,8 +11778,8 @@
         <w:lastRenderedPageBreak/>
         <w:t>nz.ac.massey.rimsgroup3.metadata.plugin.test</w:t>
       </w:r>
+      <w:bookmarkEnd w:id="34"/>
       <w:bookmarkEnd w:id="35"/>
-      <w:bookmarkEnd w:id="36"/>
     </w:p>
     <w:tbl>
       <w:tblPr>
@@ -12174,13 +12188,13 @@
       <w:pPr>
         <w:pStyle w:val="Heading4"/>
       </w:pPr>
-      <w:bookmarkStart w:id="37" w:name="PKnz.ac.massey.rimsgroup3.metadata.test"/>
-      <w:bookmarkStart w:id="38" w:name="_Toc272333381"/>
+      <w:bookmarkStart w:id="36" w:name="PKnz.ac.massey.rimsgroup3.metadata.test"/>
+      <w:bookmarkStart w:id="37" w:name="_Toc272333381"/>
       <w:r>
         <w:t>nz.ac.massey.rimsgroup3.metadata.test</w:t>
       </w:r>
+      <w:bookmarkEnd w:id="36"/>
       <w:bookmarkEnd w:id="37"/>
-      <w:bookmarkEnd w:id="38"/>
     </w:p>
     <w:tbl>
       <w:tblPr>
@@ -12586,18 +12600,18 @@
       </w:tr>
     </w:tbl>
     <w:p>
-      <w:bookmarkStart w:id="39" w:name="PKnz.ac.massey.rimsgroup3.servlet"/>
+      <w:bookmarkStart w:id="38" w:name="PKnz.ac.massey.rimsgroup3.servlet"/>
     </w:p>
     <w:p>
       <w:pPr>
         <w:pStyle w:val="Heading4"/>
       </w:pPr>
-      <w:bookmarkStart w:id="40" w:name="_Toc272333382"/>
+      <w:bookmarkStart w:id="39" w:name="_Toc272333382"/>
       <w:r>
         <w:t>nz.ac.massey.rimsgroup3.servlet</w:t>
       </w:r>
+      <w:bookmarkEnd w:id="38"/>
       <w:bookmarkEnd w:id="39"/>
-      <w:bookmarkEnd w:id="40"/>
     </w:p>
     <w:tbl>
       <w:tblPr>
@@ -13055,16 +13069,16 @@
             <w:pPr>
               <w:pStyle w:val="Heading3"/>
             </w:pPr>
-            <w:bookmarkStart w:id="41" w:name="NVcycles"/>
-            <w:bookmarkStart w:id="42" w:name="_Toc272399187"/>
+            <w:bookmarkStart w:id="40" w:name="NVcycles"/>
+            <w:bookmarkStart w:id="41" w:name="_Toc272399187"/>
             <w:r>
               <w:t xml:space="preserve">10.6.3 </w:t>
             </w:r>
             <w:r>
               <w:t>Cycles</w:t>
             </w:r>
+            <w:bookmarkEnd w:id="40"/>
             <w:bookmarkEnd w:id="41"/>
-            <w:bookmarkEnd w:id="42"/>
           </w:p>
         </w:tc>
         <w:tc>
@@ -13121,7 +13135,7 @@
       <w:pPr>
         <w:pStyle w:val="Heading2"/>
       </w:pPr>
-      <w:bookmarkStart w:id="43" w:name="_Toc272399188"/>
+      <w:bookmarkStart w:id="42" w:name="_Toc272399188"/>
       <w:r>
         <w:lastRenderedPageBreak/>
         <w:t xml:space="preserve">10.7 Appendix </w:t>
@@ -13138,7 +13152,7 @@
       <w:r>
         <w:t xml:space="preserve"> Report</w:t>
       </w:r>
-      <w:bookmarkEnd w:id="43"/>
+      <w:bookmarkEnd w:id="42"/>
     </w:p>
     <w:p>
       <w:pPr>
@@ -13150,8 +13164,8 @@
           <w:szCs w:val="20"/>
         </w:rPr>
       </w:pPr>
-      <w:bookmarkStart w:id="44" w:name="_Toc272399131"/>
-      <w:bookmarkStart w:id="45" w:name="_Toc272399189"/>
+      <w:bookmarkStart w:id="43" w:name="_Toc272399131"/>
+      <w:bookmarkStart w:id="44" w:name="_Toc272399189"/>
       <w:r>
         <w:rPr>
           <w:rFonts w:asciiTheme="minorHAnsi" w:hAnsiTheme="minorHAnsi"/>
@@ -13161,8 +13175,8 @@
         </w:rPr>
         <w:t>OVERALL COVERAGE SUMMARY</w:t>
       </w:r>
+      <w:bookmarkEnd w:id="43"/>
       <w:bookmarkEnd w:id="44"/>
-      <w:bookmarkEnd w:id="45"/>
     </w:p>
     <w:tbl>
       <w:tblPr>
@@ -15073,7 +15087,7 @@
       <w:pPr>
         <w:pStyle w:val="Heading2"/>
       </w:pPr>
-      <w:bookmarkStart w:id="46" w:name="_Toc272399190"/>
+      <w:bookmarkStart w:id="45" w:name="_Toc272399190"/>
       <w:r>
         <w:lastRenderedPageBreak/>
         <w:t>10.</w:t>
@@ -15087,7 +15101,7 @@
       <w:r>
         <w:t xml:space="preserve"> – PMD Report</w:t>
       </w:r>
-      <w:bookmarkEnd w:id="46"/>
+      <w:bookmarkEnd w:id="45"/>
     </w:p>
     <w:p>
       <w:r>
@@ -25151,7 +25165,7 @@
       <w:r>
         <w:br w:type="page"/>
       </w:r>
-      <w:bookmarkStart w:id="47" w:name="_Toc272399191"/>
+      <w:bookmarkStart w:id="46" w:name="_Toc272399191"/>
       <w:r>
         <w:lastRenderedPageBreak/>
         <w:t>10.9 Appendix</w:t>
@@ -25162,7 +25176,7 @@
       <w:r>
         <w:t xml:space="preserve"> – Issue tracking</w:t>
       </w:r>
-      <w:bookmarkEnd w:id="47"/>
+      <w:bookmarkEnd w:id="46"/>
     </w:p>
     <w:p>
       <w:r>
@@ -25324,7 +25338,7 @@
             <w:noProof/>
             <w:sz w:val="20"/>
           </w:rPr>
-          <w:t>6</w:t>
+          <w:t>12</w:t>
         </w:r>
         <w:r>
           <w:rPr>
@@ -27205,7 +27219,7 @@
 </file>
 
 <file path=customXml/itemProps1.xml><?xml version="1.0" encoding="utf-8"?>
-<ds:datastoreItem xmlns:ds="http://schemas.openxmlformats.org/officeDocument/2006/customXml" ds:itemID="{1E8E72CF-E159-4F3F-A3E9-784C3C0331B1}">
+<ds:datastoreItem xmlns:ds="http://schemas.openxmlformats.org/officeDocument/2006/customXml" ds:itemID="{5FFCC488-8D0E-4451-BD78-B2F83E0BE5F2}">
   <ds:schemaRefs>
     <ds:schemaRef ds:uri="http://schemas.openxmlformats.org/officeDocument/2006/bibliography"/>
   </ds:schemaRefs>

</xml_diff>

<commit_message>
final report without metrics reports. TODO tomorrow.
</commit_message>
<xml_diff>
--- a/rimsgroup3/docs/Group Report Week 12.docx
+++ b/rimsgroup3/docs/Group Report Week 12.docx
@@ -3837,27 +3837,6 @@
     </w:p>
     <w:p>
       <w:pPr>
-        <w:pStyle w:val="ListParagraph"/>
-        <w:numPr>
-          <w:ilvl w:val="0"/>
-          <w:numId w:val="6"/>
-        </w:numPr>
-      </w:pPr>
-      <w:r>
-        <w:t xml:space="preserve">We were working on having an auto-complete function for the publisher’s text box. This was to compensate for the fact that neither CrossRef </w:t>
-      </w:r>
-      <w:r>
-        <w:t>n</w:t>
-      </w:r>
-      <w:r>
-        <w:t xml:space="preserve">or Scopus returned </w:t>
-      </w:r>
-      <w:r>
-        <w:t>the publisher of the article. We were going to have an auto-complete for the common publishers that were supplied by Karen.</w:t>
-      </w:r>
-    </w:p>
-    <w:p>
-      <w:pPr>
         <w:pStyle w:val="Heading1"/>
       </w:pPr>
       <w:bookmarkStart w:id="4" w:name="_Toc272399150"/>
@@ -4091,7 +4070,6 @@
         <w:rPr>
           <w:szCs w:val="32"/>
         </w:rPr>
-        <w:lastRenderedPageBreak/>
         <w:t>If the user doesn’t have a DOI, the system needs an advanced search function with the ability to search the local database and online sources for ma</w:t>
       </w:r>
       <w:r>
@@ -4107,6 +4085,7 @@
       </w:pPr>
       <w:bookmarkStart w:id="6" w:name="_Toc272399152"/>
       <w:r>
+        <w:lastRenderedPageBreak/>
         <w:t>2.2 Non-Functional Requirements:</w:t>
       </w:r>
       <w:bookmarkEnd w:id="6"/>
@@ -4349,25 +4328,55 @@
     </w:p>
     <w:p>
       <w:r>
-        <w:t xml:space="preserve">The first JSP the user interacts with in the application is the index page. This is where the user enters the DOI in. When the user submits the DOI it is sent to an object called the </w:t>
+        <w:t xml:space="preserve">The first JSP the user interacts with in the application is the index page. This is where the user enters the DOI in. When the user submits the DOI it is sent to an object called the DOIRequest (or AdvancedRequest if the user is using the advanced search). </w:t>
+      </w:r>
+      <w:r>
+        <w:t>The DOIRequest class then sends the DOI string to the MetadataRetreiverFactory</w:t>
+      </w:r>
+      <w:r>
+        <w:t>. Th</w:t>
+      </w:r>
+      <w:r>
+        <w:t>e</w:t>
+      </w:r>
+      <w:r>
+        <w:t xml:space="preserve"> class acts as a Factory for the different plugins, these plugins are the different websites we are using to gather the meta-data.  Each plugin is tested to return a publication and when one is found the </w:t>
+      </w:r>
+      <w:r>
+        <w:t xml:space="preserve">factory </w:t>
       </w:r>
       <w:r>
         <w:lastRenderedPageBreak/>
-        <w:t xml:space="preserve">DOIRequest (or AdvancedRequest if the user is using the advanced search). The DOI request then creates an instance of the Service class. This Service class acts as a “service” to the servlets by interacting with the plugins and database. The Service then </w:t>
-      </w:r>
-      <w:r>
-        <w:t>sends the DOI to th</w:t>
-      </w:r>
-      <w:r>
-        <w:t>e MetaDataRetreiverFactory. The</w:t>
-      </w:r>
-      <w:r>
-        <w:t xml:space="preserve"> class acts as a Factory for the different plugins, these plugins are the different websites we are using to gather the meta-data.  Each plugin is tested to return a publication and when one is found the Service will receive it from the Factory. The plugins work by using the sites’ APIs and filling the Publication object with information gathered through XML.</w:t>
+        <w:t>will return it to the DOIRequest</w:t>
+      </w:r>
+      <w:r>
+        <w:t>. The plugins work by using the sites’ APIs and filling the Publication object with information gathered through</w:t>
+      </w:r>
+      <w:r>
+        <w:t xml:space="preserve"> parsing the</w:t>
+      </w:r>
+      <w:r>
+        <w:t xml:space="preserve"> XML</w:t>
+      </w:r>
+      <w:r>
+        <w:t xml:space="preserve"> from the data source</w:t>
+      </w:r>
+      <w:r>
+        <w:t>.</w:t>
       </w:r>
     </w:p>
     <w:p>
       <w:r>
-        <w:t>Once the Service receives a Publication object, it adds it to the session and is then displayed on the results page. There are 3 separate results pages linked to each of the 3 publication types (book, conference, and journal). Once the user has finished editing the results and confirms the publication is then updated in the session and sent to the service. From there some details will be sent to the database, and a form will be printed if the user has chosen to.</w:t>
+        <w:t>Once the DOIRequest receives the publication object it then either outputs an error message if something has gone wrong, or there is no such article; or it forwards the information to a results page.</w:t>
+      </w:r>
+      <w:r>
+        <w:t xml:space="preserve"> There are 3 separate results pages linked to each of the 3 publication types (book, conference, and journal). </w:t>
+      </w:r>
+      <w:r>
+        <w:t>Once the user has finished editing the author and publication details, the publication is then sent for committing to the database and, if the checkbox is ticked, a separate window is opened for printing</w:t>
+      </w:r>
+      <w:r>
+        <w:t>.</w:t>
       </w:r>
     </w:p>
     <w:p>
@@ -4465,7 +4474,6 @@
       </w:pPr>
       <w:bookmarkStart w:id="11" w:name="_Toc272399172"/>
       <w:r>
-        <w:lastRenderedPageBreak/>
         <w:t>4</w:t>
       </w:r>
       <w:r>
@@ -4502,6 +4510,7 @@
         <w:rPr>
           <w:szCs w:val="24"/>
         </w:rPr>
+        <w:lastRenderedPageBreak/>
         <w:t>Storing the database on a server along with the application has several advantages; namely, that the database can be used by multiple users very easily and is easier to update, backup and maintain. A database on the user's computer lacks these advantages and also has the additional issue of replication of data if other users have their own databases set up. The local database needs to be able to avoid repetition of work which it would be unable to do if several copies of the same database existed.</w:t>
       </w:r>
     </w:p>
@@ -4749,7 +4758,6 @@
         <w:jc w:val="left"/>
       </w:pPr>
       <w:r>
-        <w:lastRenderedPageBreak/>
         <w:t>If an issue is open for more than 7 days, the team will have an extra m</w:t>
       </w:r>
       <w:r>
@@ -4762,6 +4770,7 @@
       </w:pPr>
       <w:bookmarkStart w:id="14" w:name="_Toc272399177"/>
       <w:r>
+        <w:lastRenderedPageBreak/>
         <w:t>6</w:t>
       </w:r>
       <w:r>
@@ -25944,7 +25953,7 @@
             <w:noProof/>
             <w:sz w:val="20"/>
           </w:rPr>
-          <w:t>12</w:t>
+          <w:t>7</w:t>
         </w:r>
         <w:r>
           <w:rPr>
@@ -27981,7 +27990,7 @@
 </file>
 
 <file path=customXml/itemProps1.xml><?xml version="1.0" encoding="utf-8"?>
-<ds:datastoreItem xmlns:ds="http://schemas.openxmlformats.org/officeDocument/2006/customXml" ds:itemID="{4D41FBAD-F783-4013-8080-6F8ABD4620D7}">
+<ds:datastoreItem xmlns:ds="http://schemas.openxmlformats.org/officeDocument/2006/customXml" ds:itemID="{EA6F2419-BDCB-489C-96C0-DEBE2E99F1F8}">
   <ds:schemaRefs>
     <ds:schemaRef ds:uri="http://schemas.openxmlformats.org/officeDocument/2006/bibliography"/>
   </ds:schemaRefs>

</xml_diff>